<commit_message>
updated manuals for X-8N and X-8E
</commit_message>
<xml_diff>
--- a/VDFEditor/VDFEditor_DE.docx
+++ b/VDFEditor/VDFEditor_DE.docx
@@ -444,6 +444,22 @@
               <w:t>mz-12, mz-18, mz-24 mit v1.xxx</w:t>
             </w:r>
           </w:p>
+          <w:p>
+            <w:pPr>
+              <w:cnfStyle w:val="000000000000" w:firstRow="0" w:lastRow="0" w:firstColumn="0" w:lastColumn="0" w:oddVBand="0" w:evenVBand="0" w:oddHBand="0" w:evenHBand="0" w:firstRowFirstColumn="0" w:firstRowLastColumn="0" w:lastRowFirstColumn="0" w:lastRowLastColumn="0"/>
+            </w:pPr>
+            <w:r>
+              <w:t>X-8E mit v1.xxx</w:t>
+            </w:r>
+          </w:p>
+          <w:p>
+            <w:pPr>
+              <w:cnfStyle w:val="000000000000" w:firstRow="0" w:lastRow="0" w:firstColumn="0" w:lastColumn="0" w:oddVBand="0" w:evenVBand="0" w:oddHBand="0" w:evenHBand="0" w:firstRowFirstColumn="0" w:firstRowLastColumn="0" w:lastRowFirstColumn="0" w:lastRowLastColumn="0"/>
+            </w:pPr>
+            <w:r>
+              <w:t>X-8N mit v2.xxx</w:t>
+            </w:r>
+          </w:p>
         </w:tc>
       </w:tr>
       <w:tr>
@@ -531,6 +547,7 @@
           </w:tcPr>
           <w:p>
             <w:r>
+              <w:lastRenderedPageBreak/>
               <w:t>Voice 3 (v3.0)</w:t>
             </w:r>
           </w:p>
@@ -584,7 +601,6 @@
         <w:pStyle w:val="berschrift1"/>
       </w:pPr>
       <w:r>
-        <w:lastRenderedPageBreak/>
         <w:t>Installation</w:t>
       </w:r>
     </w:p>
@@ -1290,98 +1306,110 @@
       <w:r>
         <w:t>Bitte beachten Sie, dass der Sender die Ansage an der gewählten Position wiedergibt. Diese stimmt ggf. nicht mit der Ansage im VDFEditor für diese Position überein.</w:t>
       </w:r>
+    </w:p>
+    <w:p>
+      <w:pPr>
+        <w:pStyle w:val="berschrift3"/>
+      </w:pPr>
+      <w:r>
+        <w:t>Ansagen zum Sender übertragen</w:t>
+      </w:r>
+    </w:p>
+    <w:p>
+      <w:r>
+        <w:t>Alle Ansagen im VDFEditor werden zum Sender übertragen. Vorher wird geprüft, ob der Sendertyp und die VDF Version mit</w:t>
+      </w:r>
+      <w:r>
+        <w:t xml:space="preserve"> denen des Senders übereinstimmen</w:t>
+      </w:r>
+      <w:r>
+        <w:t>. Gegebenenfalls muss der Sendertyp und die VDF Version am unteren Rand des Fensters vorher angepasst werden.</w:t>
+      </w:r>
+    </w:p>
+    <w:p>
+      <w:pPr>
+        <w:pStyle w:val="berschrift2"/>
+      </w:pPr>
+      <w:r>
+        <w:t>Hilfe</w:t>
+      </w:r>
+      <w:r>
+        <w:t xml:space="preserve"> Menü</w:t>
+      </w:r>
+    </w:p>
+    <w:p>
+      <w:pPr>
+        <w:pStyle w:val="berschrift3"/>
+      </w:pPr>
+      <w:r>
+        <w:t>Über</w:t>
+      </w:r>
+    </w:p>
+    <w:p>
+      <w:r>
+        <w:t>Zeigt eine kurze Beschreibung des VDFEditors an.</w:t>
+      </w:r>
+    </w:p>
+    <w:p>
+      <w:pPr>
+        <w:pStyle w:val="berschrift3"/>
+      </w:pPr>
+      <w:r>
+        <w:t>Bedienungsanleitung</w:t>
+      </w:r>
+    </w:p>
+    <w:p>
+      <w:r>
+        <w:t>Zeige diese Bedienungsanleitung an.</w:t>
+      </w:r>
+    </w:p>
+    <w:p>
+      <w:pPr>
+        <w:pStyle w:val="berschrift2"/>
+      </w:pPr>
+      <w:r>
+        <w:t>Kombinationsfelder am unteren Bildschirmrand</w:t>
+      </w:r>
+    </w:p>
+    <w:p>
+      <w:pPr>
+        <w:pStyle w:val="berschrift3"/>
+      </w:pPr>
+      <w:r>
+        <w:t>VDF Version</w:t>
+      </w:r>
+    </w:p>
+    <w:p>
+      <w:r>
+        <w:t>Für die Sender mc-16, mc-20, mc-32, mx-12, mx-16 und mx-20 kann hier zwischen den Versionen Voice 2 mit 253 Ansagen und Voice 3 mit 284 Ansagen umgeschaltet werden.</w:t>
+      </w:r>
+      <w:r>
+        <w:t xml:space="preserve"> </w:t>
+      </w:r>
+      <w:r>
+        <w:t xml:space="preserve">Für jede Version ist die passende Software auf dem Sender nötig. </w:t>
+      </w:r>
+      <w:r>
+        <w:t>Benutzeransagen stehen nur bei Voice 3 zur Verfügung.</w:t>
+      </w:r>
+    </w:p>
+    <w:p>
+      <w:r>
+        <w:t>Für die Sender mz-12, mz-18</w:t>
+      </w:r>
+      <w:r>
+        <w:t>,</w:t>
+      </w:r>
+      <w:r>
+        <w:t>mz-24</w:t>
+      </w:r>
+      <w:r>
+        <w:t>m X-8E und X-8N</w:t>
+      </w:r>
       <w:bookmarkStart w:id="0" w:name="_GoBack"/>
       <w:bookmarkEnd w:id="0"/>
-    </w:p>
-    <w:p>
-      <w:pPr>
-        <w:pStyle w:val="berschrift3"/>
-      </w:pPr>
-      <w:r>
-        <w:t>Ansagen zum Sender übertragen</w:t>
-      </w:r>
-    </w:p>
-    <w:p>
-      <w:r>
-        <w:t>Alle Ansagen im VDFEditor werden zum Sender übertragen. Vorher wird geprüft, ob der Sendertyp und die VDF Version mit</w:t>
-      </w:r>
-      <w:r>
-        <w:t xml:space="preserve"> denen des Senders übereinstimmen</w:t>
-      </w:r>
-      <w:r>
-        <w:t>. Gegebenenfalls muss der Sendertyp und die VDF Version am unteren Rand des Fensters vorher angepasst werden.</w:t>
-      </w:r>
-    </w:p>
-    <w:p>
-      <w:pPr>
-        <w:pStyle w:val="berschrift2"/>
-      </w:pPr>
-      <w:r>
-        <w:t>Hilfe</w:t>
-      </w:r>
-      <w:r>
-        <w:t xml:space="preserve"> Menü</w:t>
-      </w:r>
-    </w:p>
-    <w:p>
-      <w:pPr>
-        <w:pStyle w:val="berschrift3"/>
-      </w:pPr>
-      <w:r>
-        <w:t>Über</w:t>
-      </w:r>
-    </w:p>
-    <w:p>
-      <w:r>
-        <w:t>Zeigt eine kurze Beschreibung des VDFEditors an.</w:t>
-      </w:r>
-    </w:p>
-    <w:p>
-      <w:pPr>
-        <w:pStyle w:val="berschrift3"/>
-      </w:pPr>
-      <w:r>
-        <w:t>Bedienungsanleitung</w:t>
-      </w:r>
-    </w:p>
-    <w:p>
-      <w:r>
-        <w:t>Zeige diese Bedienungsanleitung an.</w:t>
-      </w:r>
-    </w:p>
-    <w:p>
-      <w:pPr>
-        <w:pStyle w:val="berschrift2"/>
-      </w:pPr>
-      <w:r>
-        <w:t>Kombinationsfelder am unteren Bildschirmrand</w:t>
-      </w:r>
-    </w:p>
-    <w:p>
-      <w:pPr>
-        <w:pStyle w:val="berschrift3"/>
-      </w:pPr>
-      <w:r>
-        <w:t>VDF Version</w:t>
-      </w:r>
-    </w:p>
-    <w:p>
-      <w:r>
-        <w:t>Für die Sender mc-16, mc-20, mc-32, mx-12, mx-16 und mx-20 kann hier zwischen den Versionen Voice 2 mit 253 Ansagen und Voice 3 mit 284 Ansagen umgeschaltet werden.</w:t>
-      </w:r>
-      <w:r>
-        <w:t xml:space="preserve"> </w:t>
-      </w:r>
-      <w:r>
-        <w:t xml:space="preserve">Für jede Version ist die passende Software auf dem Sender nötig. </w:t>
-      </w:r>
-      <w:r>
-        <w:t>Benutzeransagen stehen nur bei Voice 3 zur Verfügung.</w:t>
-      </w:r>
-    </w:p>
-    <w:p>
-      <w:r>
-        <w:t>Für die Sender mz-12, mz-18 und mz-24 kann nur Voice 2 ausgewählt werden.</w:t>
+      <w:r>
+        <w:t xml:space="preserve"> kann nur Voice 2 ausgewählt werden.</w:t>
       </w:r>
       <w:r>
         <w:t xml:space="preserve"> Benutzeransagen werden von diesen Sendern nicht unterstützt.</w:t>

</xml_diff>